<commit_message>
Update for 03 Jan 2019 and added file to track daily learnings
</commit_message>
<xml_diff>
--- a/stories.docx
+++ b/stories.docx
@@ -1,62 +1,36 @@
 
 <file path=word/document.xml><?xml version="1.0" encoding="utf-8"?>
-<w:document xmlns:wpc="http://schemas.microsoft.com/office/word/2010/wordprocessingCanvas" xmlns:cx="http://schemas.microsoft.com/office/drawing/2014/chartex" xmlns:cx1="http://schemas.microsoft.com/office/drawing/2015/9/8/chartex" xmlns:cx2="http://schemas.microsoft.com/office/drawing/2015/10/21/chartex" xmlns:cx3="http://schemas.microsoft.com/office/drawing/2016/5/9/chartex" xmlns:cx4="http://schemas.microsoft.com/office/drawing/2016/5/10/chartex" xmlns:cx5="http://schemas.microsoft.com/office/drawing/2016/5/11/chartex" xmlns:cx6="http://schemas.microsoft.com/office/drawing/2016/5/12/chartex" xmlns:cx7="http://schemas.microsoft.com/office/drawing/2016/5/13/chartex" xmlns:cx8="http://schemas.microsoft.com/office/drawing/2016/5/14/chartex" xmlns:mc="http://schemas.openxmlformats.org/markup-compatibility/2006" xmlns:aink="http://schemas.microsoft.com/office/drawing/2016/ink" xmlns:am3d="http://schemas.microsoft.com/office/drawing/2017/model3d" xmlns:o="urn:schemas-microsoft-com:office:office" xmlns:r="http://schemas.openxmlformats.org/officeDocument/2006/relationships" xmlns:m="http://schemas.openxmlformats.org/officeDocument/2006/math" xmlns:v="urn:schemas-microsoft-com:vml" xmlns:wp14="http://schemas.microsoft.com/office/word/2010/wordprocessingDrawing" xmlns:wp="http://schemas.openxmlformats.org/drawingml/2006/wordprocessingDrawing" xmlns:w10="urn:schemas-microsoft-com:office:word" xmlns:w="http://schemas.openxmlformats.org/wordprocessingml/2006/main" xmlns:w14="http://schemas.microsoft.com/office/word/2010/wordml" xmlns:w15="http://schemas.microsoft.com/office/word/2012/wordml" xmlns:w16cid="http://schemas.microsoft.com/office/word/2016/wordml/cid" xmlns:w16se="http://schemas.microsoft.com/office/word/2015/wordml/symex" xmlns:wpg="http://schemas.microsoft.com/office/word/2010/wordprocessingGroup" xmlns:wpi="http://schemas.microsoft.com/office/word/2010/wordprocessingInk" xmlns:wne="http://schemas.microsoft.com/office/word/2006/wordml" xmlns:wps="http://schemas.microsoft.com/office/word/2010/wordprocessingShape" mc:Ignorable="w14 w15 w16se w16cid wp14">
+<w:document xmlns:o="urn:schemas-microsoft-com:office:office" xmlns:r="http://schemas.openxmlformats.org/officeDocument/2006/relationships" xmlns:v="urn:schemas-microsoft-com:vml" xmlns:w="http://schemas.openxmlformats.org/wordprocessingml/2006/main" xmlns:w10="urn:schemas-microsoft-com:office:word" xmlns:wp="http://schemas.openxmlformats.org/drawingml/2006/wordprocessingDrawing" xmlns:wps="http://schemas.microsoft.com/office/word/2010/wordprocessingShape" xmlns:wpg="http://schemas.microsoft.com/office/word/2010/wordprocessingGroup" xmlns:mc="http://schemas.openxmlformats.org/markup-compatibility/2006" xmlns:wp14="http://schemas.microsoft.com/office/word/2010/wordprocessingDrawing" xmlns:w14="http://schemas.microsoft.com/office/word/2010/wordml" mc:Ignorable="w14 wp14">
   <w:body>
     <w:p>
       <w:pPr>
-        <w:ind w:left="360"/>
+        <w:pStyle w:val="Normal"/>
+        <w:ind w:left="360" w:hanging="0"/>
         <w:jc w:val="center"/>
         <w:rPr>
           <w:lang w:val="en-IN"/>
         </w:rPr>
       </w:pPr>
-      <w:proofErr w:type="gramStart"/>
-      <w:r>
-        <w:rPr>
-          <w:lang w:val="en-IN"/>
-        </w:rPr>
-        <w:t>Non Registered</w:t>
-      </w:r>
-      <w:proofErr w:type="gramEnd"/>
-      <w:r>
-        <w:rPr>
-          <w:lang w:val="en-IN"/>
-        </w:rPr>
-        <w:t xml:space="preserve"> Users</w:t>
-      </w:r>
-    </w:p>
-    <w:p>
-      <w:pPr>
-        <w:ind w:left="360"/>
-        <w:rPr>
-          <w:lang w:val="en-IN"/>
-        </w:rPr>
-      </w:pPr>
-      <w:r>
-        <w:rPr>
-          <w:lang w:val="en-IN"/>
-        </w:rPr>
-        <w:t xml:space="preserve">The </w:t>
-      </w:r>
-      <w:proofErr w:type="gramStart"/>
-      <w:r>
-        <w:rPr>
-          <w:lang w:val="en-IN"/>
-        </w:rPr>
-        <w:t>non registered</w:t>
-      </w:r>
-      <w:proofErr w:type="gramEnd"/>
-      <w:r>
-        <w:rPr>
-          <w:lang w:val="en-IN"/>
-        </w:rPr>
-        <w:t xml:space="preserve"> users can view the details about the available bookings in city entered in form1</w:t>
-      </w:r>
-      <w:r>
-        <w:rPr>
-          <w:lang w:val="en-IN"/>
-        </w:rPr>
-        <w:t>. Once after the login the user is able to book any rentals.</w:t>
+      <w:r>
+        <w:rPr>
+          <w:lang w:val="en-IN"/>
+        </w:rPr>
+        <w:t>Non Registered Users</w:t>
+      </w:r>
+    </w:p>
+    <w:p>
+      <w:pPr>
+        <w:pStyle w:val="Normal"/>
+        <w:ind w:left="360" w:hanging="0"/>
+        <w:rPr>
+          <w:lang w:val="en-IN"/>
+        </w:rPr>
+      </w:pPr>
+      <w:r>
+        <w:rPr>
+          <w:lang w:val="en-IN"/>
+        </w:rPr>
+        <w:t>The non registered users can view the details about the available bookings in city entered in form1. Once after the login the user is able to book any rentals.</w:t>
       </w:r>
     </w:p>
     <w:p>
@@ -70,31 +44,11 @@
           <w:lang w:val="en-IN"/>
         </w:rPr>
       </w:pPr>
-      <w:proofErr w:type="gramStart"/>
-      <w:r>
-        <w:rPr>
-          <w:lang w:val="en-IN"/>
-        </w:rPr>
-        <w:t>Non registered</w:t>
-      </w:r>
-      <w:proofErr w:type="gramEnd"/>
-      <w:r>
-        <w:rPr>
-          <w:lang w:val="en-IN"/>
-        </w:rPr>
-        <w:t xml:space="preserve"> User is able to see the details of the rentals available at the city entered and from check-in to </w:t>
-      </w:r>
-      <w:r>
-        <w:rPr>
-          <w:lang w:val="en-IN"/>
-        </w:rPr>
-        <w:t>checkout</w:t>
-      </w:r>
-      <w:r>
-        <w:rPr>
-          <w:lang w:val="en-IN"/>
-        </w:rPr>
-        <w:t xml:space="preserve"> dates and also see the rentals on no of guests accommodated in the requested rentals</w:t>
+      <w:r>
+        <w:rPr>
+          <w:lang w:val="en-IN"/>
+        </w:rPr>
+        <w:t>Non registered User is able to see the details of the rentals available at the city entered and from check-in to checkout dates and also see the rentals on no of guests accommodated in the requested rentals</w:t>
       </w:r>
     </w:p>
     <w:p>
@@ -108,33 +62,11 @@
           <w:lang w:val="en-IN"/>
         </w:rPr>
       </w:pPr>
-      <w:proofErr w:type="gramStart"/>
-      <w:r>
-        <w:rPr>
-          <w:lang w:val="en-IN"/>
-        </w:rPr>
-        <w:t>non registered</w:t>
-      </w:r>
-      <w:proofErr w:type="gramEnd"/>
-      <w:r>
-        <w:rPr>
-          <w:lang w:val="en-IN"/>
-        </w:rPr>
-        <w:t xml:space="preserve"> user is able to access the information on what </w:t>
-      </w:r>
-      <w:proofErr w:type="spellStart"/>
-      <w:r>
-        <w:rPr>
-          <w:lang w:val="en-IN"/>
-        </w:rPr>
-        <w:t>BookWithMe</w:t>
-      </w:r>
-      <w:proofErr w:type="spellEnd"/>
-      <w:r>
-        <w:rPr>
-          <w:lang w:val="en-IN"/>
-        </w:rPr>
-        <w:t xml:space="preserve"> is.</w:t>
+      <w:r>
+        <w:rPr>
+          <w:lang w:val="en-IN"/>
+        </w:rPr>
+        <w:t>non registered user is able to access the information on what BookWithMe is.</w:t>
       </w:r>
     </w:p>
     <w:p>
@@ -148,19 +80,11 @@
           <w:lang w:val="en-IN"/>
         </w:rPr>
       </w:pPr>
-      <w:proofErr w:type="gramStart"/>
-      <w:r>
-        <w:rPr>
-          <w:lang w:val="en-IN"/>
-        </w:rPr>
-        <w:t>non registered</w:t>
-      </w:r>
-      <w:proofErr w:type="gramEnd"/>
-      <w:r>
-        <w:rPr>
-          <w:lang w:val="en-IN"/>
-        </w:rPr>
-        <w:t xml:space="preserve"> user is able to access the information on what kinds of Rental properties are and its description</w:t>
+      <w:r>
+        <w:rPr>
+          <w:lang w:val="en-IN"/>
+        </w:rPr>
+        <w:t>non registered user is able to access the information on what kinds of Rental properties are and its description</w:t>
       </w:r>
     </w:p>
     <w:p>
@@ -174,47 +98,11 @@
           <w:lang w:val="en-IN"/>
         </w:rPr>
       </w:pPr>
-      <w:proofErr w:type="gramStart"/>
-      <w:r>
-        <w:rPr>
-          <w:lang w:val="en-IN"/>
-        </w:rPr>
-        <w:t>Non registered</w:t>
-      </w:r>
-      <w:proofErr w:type="gramEnd"/>
-      <w:r>
-        <w:rPr>
-          <w:lang w:val="en-IN"/>
-        </w:rPr>
-        <w:t xml:space="preserve"> users can </w:t>
-      </w:r>
-      <w:proofErr w:type="spellStart"/>
-      <w:r>
-        <w:rPr>
-          <w:lang w:val="en-IN"/>
-        </w:rPr>
-        <w:t>Signup</w:t>
-      </w:r>
-      <w:proofErr w:type="spellEnd"/>
-      <w:r>
-        <w:rPr>
-          <w:lang w:val="en-IN"/>
-        </w:rPr>
-        <w:t xml:space="preserve"> to leverage the features offered by </w:t>
-      </w:r>
-      <w:proofErr w:type="spellStart"/>
-      <w:r>
-        <w:rPr>
-          <w:lang w:val="en-IN"/>
-        </w:rPr>
-        <w:t>BookWithMe</w:t>
-      </w:r>
-      <w:proofErr w:type="spellEnd"/>
-      <w:r>
-        <w:rPr>
-          <w:lang w:val="en-IN"/>
-        </w:rPr>
-        <w:t xml:space="preserve"> and pay an yearly, half yearly or quarter yearly fee.</w:t>
+      <w:r>
+        <w:rPr>
+          <w:lang w:val="en-IN"/>
+        </w:rPr>
+        <w:t>Non registered users can Signup to leverage the features offered by BookWithMe and pay an yearly, half yearly or quarter yearly fee.</w:t>
       </w:r>
     </w:p>
     <w:p>
@@ -225,25 +113,17 @@
           <w:numId w:val="1"/>
         </w:numPr>
         <w:pBdr>
-          <w:bottom w:val="single" w:sz="6" w:space="1" w:color="auto"/>
+          <w:bottom w:val="single" w:sz="6" w:space="1" w:color="000000"/>
         </w:pBdr>
         <w:rPr>
           <w:lang w:val="en-IN"/>
         </w:rPr>
       </w:pPr>
-      <w:proofErr w:type="gramStart"/>
-      <w:r>
-        <w:rPr>
-          <w:lang w:val="en-IN"/>
-        </w:rPr>
-        <w:t>Non registered</w:t>
-      </w:r>
-      <w:proofErr w:type="gramEnd"/>
-      <w:r>
-        <w:rPr>
-          <w:lang w:val="en-IN"/>
-        </w:rPr>
-        <w:t xml:space="preserve"> users can also refer to the help section which provides help and FAQ’s about the platform’s service</w:t>
+      <w:r>
+        <w:rPr>
+          <w:lang w:val="en-IN"/>
+        </w:rPr>
+        <w:t>Non registered users can also refer to the help section which provides help and FAQ’s about the platform’s service</w:t>
       </w:r>
     </w:p>
     <w:p>
@@ -254,25 +134,17 @@
           <w:numId w:val="1"/>
         </w:numPr>
         <w:pBdr>
-          <w:bottom w:val="single" w:sz="6" w:space="1" w:color="auto"/>
+          <w:bottom w:val="single" w:sz="6" w:space="1" w:color="000000"/>
         </w:pBdr>
         <w:rPr>
           <w:lang w:val="en-IN"/>
         </w:rPr>
       </w:pPr>
-      <w:proofErr w:type="gramStart"/>
-      <w:r>
-        <w:rPr>
-          <w:lang w:val="en-IN"/>
-        </w:rPr>
-        <w:t>Non registered</w:t>
-      </w:r>
-      <w:proofErr w:type="gramEnd"/>
-      <w:r>
-        <w:rPr>
-          <w:lang w:val="en-IN"/>
-        </w:rPr>
-        <w:t xml:space="preserve"> users can also become hosts or lend the property for rent for specified time which is decided by them.</w:t>
+      <w:r>
+        <w:rPr>
+          <w:lang w:val="en-IN"/>
+        </w:rPr>
+        <w:t>Non registered users can also become hosts or lend the property for rent for specified time which is decided by them.</w:t>
       </w:r>
     </w:p>
     <w:p>
@@ -283,30 +155,23 @@
           <w:numId w:val="1"/>
         </w:numPr>
         <w:pBdr>
-          <w:bottom w:val="single" w:sz="6" w:space="1" w:color="auto"/>
+          <w:bottom w:val="single" w:sz="6" w:space="1" w:color="000000"/>
         </w:pBdr>
         <w:rPr>
           <w:lang w:val="en-IN"/>
         </w:rPr>
       </w:pPr>
-      <w:proofErr w:type="gramStart"/>
-      <w:r>
-        <w:rPr>
-          <w:lang w:val="en-IN"/>
-        </w:rPr>
-        <w:t>Non registered</w:t>
-      </w:r>
-      <w:proofErr w:type="gramEnd"/>
-      <w:r>
-        <w:rPr>
-          <w:lang w:val="en-IN"/>
-        </w:rPr>
-        <w:t xml:space="preserve"> users can also contact (mobile or email) the platform operator in place of any questions or query. </w:t>
-      </w:r>
-    </w:p>
-    <w:p>
-      <w:pPr>
-        <w:ind w:left="360"/>
+      <w:r>
+        <w:rPr>
+          <w:lang w:val="en-IN"/>
+        </w:rPr>
+        <w:t xml:space="preserve">Non registered users can also contact (mobile or email) the platform operator in place of any questions or query. </w:t>
+      </w:r>
+    </w:p>
+    <w:p>
+      <w:pPr>
+        <w:pStyle w:val="Normal"/>
+        <w:ind w:left="360" w:hanging="0"/>
         <w:jc w:val="center"/>
         <w:rPr>
           <w:lang w:val="en-IN"/>
@@ -352,33 +217,7 @@
         <w:rPr>
           <w:lang w:val="en-IN"/>
         </w:rPr>
-        <w:t>The availability of the rental property which is specified by the Owner of the property</w:t>
-      </w:r>
-      <w:r>
-        <w:rPr>
-          <w:lang w:val="en-IN"/>
-        </w:rPr>
-        <w:t xml:space="preserve">. The check-in and the check-out date </w:t>
-      </w:r>
-      <w:proofErr w:type="gramStart"/>
-      <w:r>
-        <w:rPr>
-          <w:lang w:val="en-IN"/>
-        </w:rPr>
-        <w:t>is</w:t>
-      </w:r>
-      <w:proofErr w:type="gramEnd"/>
-      <w:r>
-        <w:rPr>
-          <w:lang w:val="en-IN"/>
-        </w:rPr>
-        <w:t xml:space="preserve"> an agreement between the users and the owner.</w:t>
-      </w:r>
-      <w:r>
-        <w:rPr>
-          <w:lang w:val="en-IN"/>
-        </w:rPr>
-        <w:t xml:space="preserve"> // google maps -- 1</w:t>
+        <w:t>The availability of the rental property which is specified by the Owner of the property. The check-in and the check-out date is an agreement between the users and the owner. // google maps -- 1</w:t>
       </w:r>
     </w:p>
     <w:p>
@@ -396,19 +235,7 @@
         <w:rPr>
           <w:lang w:val="en-IN"/>
         </w:rPr>
-        <w:t>M</w:t>
-      </w:r>
-      <w:r>
-        <w:rPr>
-          <w:lang w:val="en-IN"/>
-        </w:rPr>
-        <w:t>axi</w:t>
-      </w:r>
-      <w:r>
-        <w:rPr>
-          <w:lang w:val="en-IN"/>
-        </w:rPr>
-        <w:t>mum no of guests that are accommodated in the rented property</w:t>
+        <w:t>Maximum no of guests that are accommodated in the rented property</w:t>
       </w:r>
     </w:p>
     <w:p>
@@ -444,21 +271,7 @@
         <w:rPr>
           <w:lang w:val="en-IN"/>
         </w:rPr>
-        <w:t xml:space="preserve">Registered hosts are compelled to upload any proof of their </w:t>
-      </w:r>
-      <w:proofErr w:type="gramStart"/>
-      <w:r>
-        <w:rPr>
-          <w:lang w:val="en-IN"/>
-        </w:rPr>
-        <w:t>residency(</w:t>
-      </w:r>
-      <w:proofErr w:type="gramEnd"/>
-      <w:r>
-        <w:rPr>
-          <w:lang w:val="en-IN"/>
-        </w:rPr>
-        <w:t>photo id) // image upload and download feature -- 2</w:t>
+        <w:t>Registered hosts are compelled to upload any proof of their residency(photo id) // image upload and download feature -- 2</w:t>
       </w:r>
     </w:p>
     <w:p>
@@ -548,13 +361,7 @@
         <w:rPr>
           <w:lang w:val="en-IN"/>
         </w:rPr>
-        <w:t xml:space="preserve">Registered users are only allowed to post any comments about their stay and their </w:t>
-      </w:r>
-      <w:r>
-        <w:rPr>
-          <w:lang w:val="en-IN"/>
-        </w:rPr>
-        <w:t>experience.</w:t>
+        <w:t>Registered users are only allowed to post any comments about their stay and their experience.</w:t>
       </w:r>
     </w:p>
     <w:p>
@@ -565,7 +372,7 @@
           <w:numId w:val="2"/>
         </w:numPr>
         <w:pBdr>
-          <w:bottom w:val="single" w:sz="6" w:space="1" w:color="auto"/>
+          <w:bottom w:val="single" w:sz="6" w:space="1" w:color="000000"/>
         </w:pBdr>
         <w:rPr>
           <w:lang w:val="en-IN"/>
@@ -580,7 +387,8 @@
     </w:p>
     <w:p>
       <w:pPr>
-        <w:ind w:left="720"/>
+        <w:pStyle w:val="Normal"/>
+        <w:ind w:left="720" w:hanging="0"/>
         <w:jc w:val="center"/>
         <w:rPr>
           <w:lang w:val="en-IN"/>
@@ -614,16 +422,15 @@
     <w:p>
       <w:pPr>
         <w:pStyle w:val="ListParagraph"/>
-        <w:ind w:left="1080"/>
-        <w:rPr>
-          <w:lang w:val="en-IN"/>
-        </w:rPr>
-      </w:pPr>
-      <w:r>
-        <w:rPr>
-          <w:lang w:val="en-IN"/>
-        </w:rPr>
-        <w:lastRenderedPageBreak/>
+        <w:ind w:left="1080" w:hanging="0"/>
+        <w:rPr>
+          <w:lang w:val="en-IN"/>
+        </w:rPr>
+      </w:pPr>
+      <w:r>
+        <w:rPr>
+          <w:lang w:val="en-IN"/>
+        </w:rPr>
         <w:t>// payment gateway and payment system – 3</w:t>
       </w:r>
     </w:p>
@@ -653,7 +460,7 @@
           <w:numId w:val="3"/>
         </w:numPr>
         <w:pBdr>
-          <w:bottom w:val="single" w:sz="6" w:space="1" w:color="auto"/>
+          <w:bottom w:val="single" w:sz="6" w:space="1" w:color="000000"/>
         </w:pBdr>
         <w:rPr>
           <w:lang w:val="en-IN"/>
@@ -668,7 +475,8 @@
     </w:p>
     <w:p>
       <w:pPr>
-        <w:ind w:left="720"/>
+        <w:pStyle w:val="Normal"/>
+        <w:ind w:left="720" w:hanging="0"/>
         <w:jc w:val="center"/>
         <w:rPr>
           <w:lang w:val="en-IN"/>
@@ -696,21 +504,7 @@
         <w:rPr>
           <w:lang w:val="en-IN"/>
         </w:rPr>
-        <w:t xml:space="preserve">Admin manages registered users </w:t>
-      </w:r>
-      <w:proofErr w:type="gramStart"/>
-      <w:r>
-        <w:rPr>
-          <w:lang w:val="en-IN"/>
-        </w:rPr>
-        <w:t>non registered</w:t>
-      </w:r>
-      <w:proofErr w:type="gramEnd"/>
-      <w:r>
-        <w:rPr>
-          <w:lang w:val="en-IN"/>
-        </w:rPr>
-        <w:t xml:space="preserve"> users and registered </w:t>
+        <w:t xml:space="preserve">Admin manages registered users non registered users and registered </w:t>
       </w:r>
       <w:bookmarkStart w:id="0" w:name="_GoBack"/>
       <w:bookmarkEnd w:id="0"/>
@@ -724,118 +518,148 @@
     <w:p>
       <w:pPr>
         <w:pStyle w:val="ListParagraph"/>
-        <w:ind w:left="1080"/>
-        <w:rPr>
-          <w:lang w:val="en-IN"/>
-        </w:rPr>
-      </w:pPr>
+        <w:ind w:left="1080" w:hanging="0"/>
+        <w:rPr/>
+      </w:pPr>
+      <w:r>
+        <w:rPr/>
+      </w:r>
+    </w:p>
+    <w:p>
+      <w:pPr>
+        <w:pStyle w:val="ListParagraph"/>
+        <w:ind w:hanging="0"/>
+        <w:rPr/>
+      </w:pPr>
+      <w:r>
+        <w:rPr/>
+        <w:t>Reporting 03 Jan 2019:</w:t>
+      </w:r>
+    </w:p>
+    <w:p>
+      <w:pPr>
+        <w:pStyle w:val="ListParagraph"/>
+        <w:ind w:hanging="0"/>
+        <w:rPr/>
+      </w:pPr>
+      <w:r>
+        <w:rPr/>
+        <w:t>Add priorities to the stories and add date to all stories by which you are planning to complete the implementation of that story</w:t>
+      </w:r>
+    </w:p>
+    <w:p>
+      <w:pPr>
+        <w:pStyle w:val="ListParagraph"/>
+        <w:spacing w:before="0" w:after="200"/>
+        <w:ind w:hanging="0"/>
+        <w:contextualSpacing/>
+        <w:rPr/>
+      </w:pPr>
+      <w:r>
+        <w:rPr/>
+        <w:t>Daily keep updating github with code that you do for learning and description of what you learned.</w:t>
+      </w:r>
     </w:p>
     <w:sectPr>
+      <w:type w:val="nextPage"/>
       <w:pgSz w:w="12240" w:h="15840"/>
-      <w:pgMar w:top="1440" w:right="1440" w:bottom="1440" w:left="1440" w:header="708" w:footer="708" w:gutter="0"/>
-      <w:cols w:space="708"/>
-      <w:docGrid w:linePitch="360"/>
+      <w:pgMar w:left="1440" w:right="1440" w:header="0" w:top="1440" w:footer="0" w:bottom="1440" w:gutter="0"/>
+      <w:pgNumType w:fmt="decimal"/>
+      <w:formProt w:val="false"/>
+      <w:textDirection w:val="lrTb"/>
+      <w:docGrid w:type="default" w:linePitch="360" w:charSpace="4096"/>
     </w:sectPr>
   </w:body>
 </w:document>
 </file>
 
 <file path=word/numbering.xml><?xml version="1.0" encoding="utf-8"?>
-<w:numbering xmlns:wpc="http://schemas.microsoft.com/office/word/2010/wordprocessingCanvas" xmlns:cx="http://schemas.microsoft.com/office/drawing/2014/chartex" xmlns:cx1="http://schemas.microsoft.com/office/drawing/2015/9/8/chartex" xmlns:cx2="http://schemas.microsoft.com/office/drawing/2015/10/21/chartex" xmlns:cx3="http://schemas.microsoft.com/office/drawing/2016/5/9/chartex" xmlns:cx4="http://schemas.microsoft.com/office/drawing/2016/5/10/chartex" xmlns:cx5="http://schemas.microsoft.com/office/drawing/2016/5/11/chartex" xmlns:cx6="http://schemas.microsoft.com/office/drawing/2016/5/12/chartex" xmlns:cx7="http://schemas.microsoft.com/office/drawing/2016/5/13/chartex" xmlns:cx8="http://schemas.microsoft.com/office/drawing/2016/5/14/chartex" xmlns:mc="http://schemas.openxmlformats.org/markup-compatibility/2006" xmlns:aink="http://schemas.microsoft.com/office/drawing/2016/ink" xmlns:am3d="http://schemas.microsoft.com/office/drawing/2017/model3d" xmlns:o="urn:schemas-microsoft-com:office:office" xmlns:r="http://schemas.openxmlformats.org/officeDocument/2006/relationships" xmlns:m="http://schemas.openxmlformats.org/officeDocument/2006/math" xmlns:v="urn:schemas-microsoft-com:vml" xmlns:wp14="http://schemas.microsoft.com/office/word/2010/wordprocessingDrawing" xmlns:wp="http://schemas.openxmlformats.org/drawingml/2006/wordprocessingDrawing" xmlns:w10="urn:schemas-microsoft-com:office:word" xmlns:w="http://schemas.openxmlformats.org/wordprocessingml/2006/main" xmlns:w14="http://schemas.microsoft.com/office/word/2010/wordml" xmlns:w15="http://schemas.microsoft.com/office/word/2012/wordml" xmlns:w16cid="http://schemas.microsoft.com/office/word/2016/wordml/cid" xmlns:w16se="http://schemas.microsoft.com/office/word/2015/wordml/symex" xmlns:wpg="http://schemas.microsoft.com/office/word/2010/wordprocessingGroup" xmlns:wpi="http://schemas.microsoft.com/office/word/2010/wordprocessingInk" xmlns:wne="http://schemas.microsoft.com/office/word/2006/wordml" xmlns:wps="http://schemas.microsoft.com/office/word/2010/wordprocessingShape" mc:Ignorable="w14 w15 w16se w16cid wp14">
-  <w:abstractNum w:abstractNumId="0" w15:restartNumberingAfterBreak="0">
-    <w:nsid w:val="1D2078BD"/>
-    <w:multiLevelType w:val="hybridMultilevel"/>
-    <w:tmpl w:val="5C42DEB0"/>
-    <w:lvl w:ilvl="0" w:tplc="2E0274A4">
+<w:numbering xmlns:w="http://schemas.openxmlformats.org/wordprocessingml/2006/main" xmlns:o="urn:schemas-microsoft-com:office:office" xmlns:r="http://schemas.openxmlformats.org/officeDocument/2006/relationships" xmlns:v="urn:schemas-microsoft-com:vml">
+  <w:abstractNum w:abstractNumId="1">
+    <w:lvl w:ilvl="0">
       <w:start w:val="1"/>
       <w:numFmt w:val="decimal"/>
       <w:lvlText w:val="%1."/>
       <w:lvlJc w:val="left"/>
       <w:pPr>
-        <w:ind w:left="1080" w:hanging="360"/>
-      </w:pPr>
-      <w:rPr>
-        <w:rFonts w:hint="default"/>
-      </w:rPr>
-    </w:lvl>
-    <w:lvl w:ilvl="1" w:tplc="40090019" w:tentative="1">
+        <w:ind w:left="720" w:hanging="360"/>
+      </w:pPr>
+    </w:lvl>
+    <w:lvl w:ilvl="1">
       <w:start w:val="1"/>
       <w:numFmt w:val="lowerLetter"/>
       <w:lvlText w:val="%2."/>
       <w:lvlJc w:val="left"/>
       <w:pPr>
-        <w:ind w:left="1800" w:hanging="360"/>
-      </w:pPr>
-    </w:lvl>
-    <w:lvl w:ilvl="2" w:tplc="4009001B" w:tentative="1">
+        <w:ind w:left="1440" w:hanging="360"/>
+      </w:pPr>
+    </w:lvl>
+    <w:lvl w:ilvl="2">
       <w:start w:val="1"/>
       <w:numFmt w:val="lowerRoman"/>
       <w:lvlText w:val="%3."/>
       <w:lvlJc w:val="right"/>
       <w:pPr>
-        <w:ind w:left="2520" w:hanging="180"/>
-      </w:pPr>
-    </w:lvl>
-    <w:lvl w:ilvl="3" w:tplc="4009000F" w:tentative="1">
+        <w:ind w:left="2160" w:hanging="180"/>
+      </w:pPr>
+    </w:lvl>
+    <w:lvl w:ilvl="3">
       <w:start w:val="1"/>
       <w:numFmt w:val="decimal"/>
       <w:lvlText w:val="%4."/>
       <w:lvlJc w:val="left"/>
       <w:pPr>
-        <w:ind w:left="3240" w:hanging="360"/>
-      </w:pPr>
-    </w:lvl>
-    <w:lvl w:ilvl="4" w:tplc="40090019" w:tentative="1">
+        <w:ind w:left="2880" w:hanging="360"/>
+      </w:pPr>
+    </w:lvl>
+    <w:lvl w:ilvl="4">
       <w:start w:val="1"/>
       <w:numFmt w:val="lowerLetter"/>
       <w:lvlText w:val="%5."/>
       <w:lvlJc w:val="left"/>
       <w:pPr>
-        <w:ind w:left="3960" w:hanging="360"/>
-      </w:pPr>
-    </w:lvl>
-    <w:lvl w:ilvl="5" w:tplc="4009001B" w:tentative="1">
+        <w:ind w:left="3600" w:hanging="360"/>
+      </w:pPr>
+    </w:lvl>
+    <w:lvl w:ilvl="5">
       <w:start w:val="1"/>
       <w:numFmt w:val="lowerRoman"/>
       <w:lvlText w:val="%6."/>
       <w:lvlJc w:val="right"/>
       <w:pPr>
-        <w:ind w:left="4680" w:hanging="180"/>
-      </w:pPr>
-    </w:lvl>
-    <w:lvl w:ilvl="6" w:tplc="4009000F" w:tentative="1">
+        <w:ind w:left="4320" w:hanging="180"/>
+      </w:pPr>
+    </w:lvl>
+    <w:lvl w:ilvl="6">
       <w:start w:val="1"/>
       <w:numFmt w:val="decimal"/>
       <w:lvlText w:val="%7."/>
       <w:lvlJc w:val="left"/>
       <w:pPr>
-        <w:ind w:left="5400" w:hanging="360"/>
-      </w:pPr>
-    </w:lvl>
-    <w:lvl w:ilvl="7" w:tplc="40090019" w:tentative="1">
+        <w:ind w:left="5040" w:hanging="360"/>
+      </w:pPr>
+    </w:lvl>
+    <w:lvl w:ilvl="7">
       <w:start w:val="1"/>
       <w:numFmt w:val="lowerLetter"/>
       <w:lvlText w:val="%8."/>
       <w:lvlJc w:val="left"/>
       <w:pPr>
-        <w:ind w:left="6120" w:hanging="360"/>
-      </w:pPr>
-    </w:lvl>
-    <w:lvl w:ilvl="8" w:tplc="4009001B" w:tentative="1">
+        <w:ind w:left="5760" w:hanging="360"/>
+      </w:pPr>
+    </w:lvl>
+    <w:lvl w:ilvl="8">
       <w:start w:val="1"/>
       <w:numFmt w:val="lowerRoman"/>
       <w:lvlText w:val="%9."/>
       <w:lvlJc w:val="right"/>
       <w:pPr>
-        <w:ind w:left="6840" w:hanging="180"/>
+        <w:ind w:left="6480" w:hanging="180"/>
       </w:pPr>
     </w:lvl>
   </w:abstractNum>
-  <w:abstractNum w:abstractNumId="1" w15:restartNumberingAfterBreak="0">
-    <w:nsid w:val="27546C08"/>
-    <w:multiLevelType w:val="hybridMultilevel"/>
-    <w:tmpl w:val="9C8895E8"/>
-    <w:lvl w:ilvl="0" w:tplc="4009000F">
+  <w:abstractNum w:abstractNumId="2">
+    <w:lvl w:ilvl="0">
       <w:start w:val="1"/>
       <w:numFmt w:val="decimal"/>
       <w:lvlText w:val="%1."/>
@@ -844,7 +668,7 @@
         <w:ind w:left="1080" w:hanging="360"/>
       </w:pPr>
     </w:lvl>
-    <w:lvl w:ilvl="1" w:tplc="40090019">
+    <w:lvl w:ilvl="1">
       <w:start w:val="1"/>
       <w:numFmt w:val="lowerLetter"/>
       <w:lvlText w:val="%2."/>
@@ -853,7 +677,7 @@
         <w:ind w:left="1800" w:hanging="360"/>
       </w:pPr>
     </w:lvl>
-    <w:lvl w:ilvl="2" w:tplc="4009001B" w:tentative="1">
+    <w:lvl w:ilvl="2">
       <w:start w:val="1"/>
       <w:numFmt w:val="lowerRoman"/>
       <w:lvlText w:val="%3."/>
@@ -862,7 +686,7 @@
         <w:ind w:left="2520" w:hanging="180"/>
       </w:pPr>
     </w:lvl>
-    <w:lvl w:ilvl="3" w:tplc="4009000F" w:tentative="1">
+    <w:lvl w:ilvl="3">
       <w:start w:val="1"/>
       <w:numFmt w:val="decimal"/>
       <w:lvlText w:val="%4."/>
@@ -871,7 +695,7 @@
         <w:ind w:left="3240" w:hanging="360"/>
       </w:pPr>
     </w:lvl>
-    <w:lvl w:ilvl="4" w:tplc="40090019" w:tentative="1">
+    <w:lvl w:ilvl="4">
       <w:start w:val="1"/>
       <w:numFmt w:val="lowerLetter"/>
       <w:lvlText w:val="%5."/>
@@ -880,7 +704,7 @@
         <w:ind w:left="3960" w:hanging="360"/>
       </w:pPr>
     </w:lvl>
-    <w:lvl w:ilvl="5" w:tplc="4009001B" w:tentative="1">
+    <w:lvl w:ilvl="5">
       <w:start w:val="1"/>
       <w:numFmt w:val="lowerRoman"/>
       <w:lvlText w:val="%6."/>
@@ -889,7 +713,7 @@
         <w:ind w:left="4680" w:hanging="180"/>
       </w:pPr>
     </w:lvl>
-    <w:lvl w:ilvl="6" w:tplc="4009000F" w:tentative="1">
+    <w:lvl w:ilvl="6">
       <w:start w:val="1"/>
       <w:numFmt w:val="decimal"/>
       <w:lvlText w:val="%7."/>
@@ -898,7 +722,7 @@
         <w:ind w:left="5400" w:hanging="360"/>
       </w:pPr>
     </w:lvl>
-    <w:lvl w:ilvl="7" w:tplc="40090019" w:tentative="1">
+    <w:lvl w:ilvl="7">
       <w:start w:val="1"/>
       <w:numFmt w:val="lowerLetter"/>
       <w:lvlText w:val="%8."/>
@@ -907,7 +731,7 @@
         <w:ind w:left="6120" w:hanging="360"/>
       </w:pPr>
     </w:lvl>
-    <w:lvl w:ilvl="8" w:tplc="4009001B" w:tentative="1">
+    <w:lvl w:ilvl="8">
       <w:start w:val="1"/>
       <w:numFmt w:val="lowerRoman"/>
       <w:lvlText w:val="%9."/>
@@ -917,11 +741,8 @@
       </w:pPr>
     </w:lvl>
   </w:abstractNum>
-  <w:abstractNum w:abstractNumId="2" w15:restartNumberingAfterBreak="0">
-    <w:nsid w:val="32AD60C1"/>
-    <w:multiLevelType w:val="hybridMultilevel"/>
-    <w:tmpl w:val="3DFC413A"/>
-    <w:lvl w:ilvl="0" w:tplc="C5BE91DC">
+  <w:abstractNum w:abstractNumId="3">
+    <w:lvl w:ilvl="0">
       <w:start w:val="1"/>
       <w:numFmt w:val="decimal"/>
       <w:lvlText w:val="%1."/>
@@ -929,11 +750,8 @@
       <w:pPr>
         <w:ind w:left="1080" w:hanging="360"/>
       </w:pPr>
-      <w:rPr>
-        <w:rFonts w:hint="default"/>
-      </w:rPr>
-    </w:lvl>
-    <w:lvl w:ilvl="1" w:tplc="40090019" w:tentative="1">
+    </w:lvl>
+    <w:lvl w:ilvl="1">
       <w:start w:val="1"/>
       <w:numFmt w:val="lowerLetter"/>
       <w:lvlText w:val="%2."/>
@@ -942,7 +760,7 @@
         <w:ind w:left="1800" w:hanging="360"/>
       </w:pPr>
     </w:lvl>
-    <w:lvl w:ilvl="2" w:tplc="4009001B" w:tentative="1">
+    <w:lvl w:ilvl="2">
       <w:start w:val="1"/>
       <w:numFmt w:val="lowerRoman"/>
       <w:lvlText w:val="%3."/>
@@ -951,7 +769,7 @@
         <w:ind w:left="2520" w:hanging="180"/>
       </w:pPr>
     </w:lvl>
-    <w:lvl w:ilvl="3" w:tplc="4009000F" w:tentative="1">
+    <w:lvl w:ilvl="3">
       <w:start w:val="1"/>
       <w:numFmt w:val="decimal"/>
       <w:lvlText w:val="%4."/>
@@ -960,7 +778,7 @@
         <w:ind w:left="3240" w:hanging="360"/>
       </w:pPr>
     </w:lvl>
-    <w:lvl w:ilvl="4" w:tplc="40090019" w:tentative="1">
+    <w:lvl w:ilvl="4">
       <w:start w:val="1"/>
       <w:numFmt w:val="lowerLetter"/>
       <w:lvlText w:val="%5."/>
@@ -969,7 +787,7 @@
         <w:ind w:left="3960" w:hanging="360"/>
       </w:pPr>
     </w:lvl>
-    <w:lvl w:ilvl="5" w:tplc="4009001B" w:tentative="1">
+    <w:lvl w:ilvl="5">
       <w:start w:val="1"/>
       <w:numFmt w:val="lowerRoman"/>
       <w:lvlText w:val="%6."/>
@@ -978,7 +796,7 @@
         <w:ind w:left="4680" w:hanging="180"/>
       </w:pPr>
     </w:lvl>
-    <w:lvl w:ilvl="6" w:tplc="4009000F" w:tentative="1">
+    <w:lvl w:ilvl="6">
       <w:start w:val="1"/>
       <w:numFmt w:val="decimal"/>
       <w:lvlText w:val="%7."/>
@@ -987,7 +805,7 @@
         <w:ind w:left="5400" w:hanging="360"/>
       </w:pPr>
     </w:lvl>
-    <w:lvl w:ilvl="7" w:tplc="40090019" w:tentative="1">
+    <w:lvl w:ilvl="7">
       <w:start w:val="1"/>
       <w:numFmt w:val="lowerLetter"/>
       <w:lvlText w:val="%8."/>
@@ -996,7 +814,7 @@
         <w:ind w:left="6120" w:hanging="360"/>
       </w:pPr>
     </w:lvl>
-    <w:lvl w:ilvl="8" w:tplc="4009001B" w:tentative="1">
+    <w:lvl w:ilvl="8">
       <w:start w:val="1"/>
       <w:numFmt w:val="lowerRoman"/>
       <w:lvlText w:val="%9."/>
@@ -1006,138 +824,225 @@
       </w:pPr>
     </w:lvl>
   </w:abstractNum>
-  <w:abstractNum w:abstractNumId="3" w15:restartNumberingAfterBreak="0">
-    <w:nsid w:val="53301819"/>
-    <w:multiLevelType w:val="hybridMultilevel"/>
-    <w:tmpl w:val="49ACDC5E"/>
-    <w:lvl w:ilvl="0" w:tplc="4009000F">
+  <w:abstractNum w:abstractNumId="4">
+    <w:lvl w:ilvl="0">
       <w:start w:val="1"/>
       <w:numFmt w:val="decimal"/>
       <w:lvlText w:val="%1."/>
       <w:lvlJc w:val="left"/>
       <w:pPr>
-        <w:ind w:left="720" w:hanging="360"/>
-      </w:pPr>
-      <w:rPr>
-        <w:rFonts w:hint="default"/>
-      </w:rPr>
-    </w:lvl>
-    <w:lvl w:ilvl="1" w:tplc="40090019" w:tentative="1">
+        <w:ind w:left="1080" w:hanging="360"/>
+      </w:pPr>
+    </w:lvl>
+    <w:lvl w:ilvl="1">
       <w:start w:val="1"/>
       <w:numFmt w:val="lowerLetter"/>
       <w:lvlText w:val="%2."/>
       <w:lvlJc w:val="left"/>
       <w:pPr>
-        <w:ind w:left="1440" w:hanging="360"/>
-      </w:pPr>
-    </w:lvl>
-    <w:lvl w:ilvl="2" w:tplc="4009001B" w:tentative="1">
+        <w:ind w:left="1800" w:hanging="360"/>
+      </w:pPr>
+    </w:lvl>
+    <w:lvl w:ilvl="2">
       <w:start w:val="1"/>
       <w:numFmt w:val="lowerRoman"/>
       <w:lvlText w:val="%3."/>
       <w:lvlJc w:val="right"/>
       <w:pPr>
-        <w:ind w:left="2160" w:hanging="180"/>
-      </w:pPr>
-    </w:lvl>
-    <w:lvl w:ilvl="3" w:tplc="4009000F" w:tentative="1">
+        <w:ind w:left="2520" w:hanging="180"/>
+      </w:pPr>
+    </w:lvl>
+    <w:lvl w:ilvl="3">
       <w:start w:val="1"/>
       <w:numFmt w:val="decimal"/>
       <w:lvlText w:val="%4."/>
       <w:lvlJc w:val="left"/>
       <w:pPr>
-        <w:ind w:left="2880" w:hanging="360"/>
-      </w:pPr>
-    </w:lvl>
-    <w:lvl w:ilvl="4" w:tplc="40090019" w:tentative="1">
+        <w:ind w:left="3240" w:hanging="360"/>
+      </w:pPr>
+    </w:lvl>
+    <w:lvl w:ilvl="4">
       <w:start w:val="1"/>
       <w:numFmt w:val="lowerLetter"/>
       <w:lvlText w:val="%5."/>
       <w:lvlJc w:val="left"/>
       <w:pPr>
-        <w:ind w:left="3600" w:hanging="360"/>
-      </w:pPr>
-    </w:lvl>
-    <w:lvl w:ilvl="5" w:tplc="4009001B" w:tentative="1">
+        <w:ind w:left="3960" w:hanging="360"/>
+      </w:pPr>
+    </w:lvl>
+    <w:lvl w:ilvl="5">
       <w:start w:val="1"/>
       <w:numFmt w:val="lowerRoman"/>
       <w:lvlText w:val="%6."/>
       <w:lvlJc w:val="right"/>
       <w:pPr>
-        <w:ind w:left="4320" w:hanging="180"/>
-      </w:pPr>
-    </w:lvl>
-    <w:lvl w:ilvl="6" w:tplc="4009000F" w:tentative="1">
+        <w:ind w:left="4680" w:hanging="180"/>
+      </w:pPr>
+    </w:lvl>
+    <w:lvl w:ilvl="6">
       <w:start w:val="1"/>
       <w:numFmt w:val="decimal"/>
       <w:lvlText w:val="%7."/>
       <w:lvlJc w:val="left"/>
       <w:pPr>
-        <w:ind w:left="5040" w:hanging="360"/>
-      </w:pPr>
-    </w:lvl>
-    <w:lvl w:ilvl="7" w:tplc="40090019" w:tentative="1">
+        <w:ind w:left="5400" w:hanging="360"/>
+      </w:pPr>
+    </w:lvl>
+    <w:lvl w:ilvl="7">
       <w:start w:val="1"/>
       <w:numFmt w:val="lowerLetter"/>
       <w:lvlText w:val="%8."/>
       <w:lvlJc w:val="left"/>
       <w:pPr>
-        <w:ind w:left="5760" w:hanging="360"/>
-      </w:pPr>
-    </w:lvl>
-    <w:lvl w:ilvl="8" w:tplc="4009001B" w:tentative="1">
+        <w:ind w:left="6120" w:hanging="360"/>
+      </w:pPr>
+    </w:lvl>
+    <w:lvl w:ilvl="8">
       <w:start w:val="1"/>
       <w:numFmt w:val="lowerRoman"/>
       <w:lvlText w:val="%9."/>
       <w:lvlJc w:val="right"/>
       <w:pPr>
-        <w:ind w:left="6480" w:hanging="180"/>
+        <w:ind w:left="6840" w:hanging="180"/>
+      </w:pPr>
+    </w:lvl>
+  </w:abstractNum>
+  <w:abstractNum w:abstractNumId="5">
+    <w:lvl w:ilvl="0">
+      <w:start w:val="1"/>
+      <w:numFmt w:val="none"/>
+      <w:suff w:val="nothing"/>
+      <w:lvlText w:val=""/>
+      <w:lvlJc w:val="left"/>
+      <w:pPr>
+        <w:ind w:left="0" w:hanging="0"/>
+      </w:pPr>
+    </w:lvl>
+    <w:lvl w:ilvl="1">
+      <w:start w:val="1"/>
+      <w:numFmt w:val="none"/>
+      <w:suff w:val="nothing"/>
+      <w:lvlText w:val=""/>
+      <w:lvlJc w:val="left"/>
+      <w:pPr>
+        <w:ind w:left="0" w:hanging="0"/>
+      </w:pPr>
+    </w:lvl>
+    <w:lvl w:ilvl="2">
+      <w:start w:val="1"/>
+      <w:numFmt w:val="none"/>
+      <w:suff w:val="nothing"/>
+      <w:lvlText w:val=""/>
+      <w:lvlJc w:val="left"/>
+      <w:pPr>
+        <w:ind w:left="0" w:hanging="0"/>
+      </w:pPr>
+    </w:lvl>
+    <w:lvl w:ilvl="3">
+      <w:start w:val="1"/>
+      <w:numFmt w:val="none"/>
+      <w:suff w:val="nothing"/>
+      <w:lvlText w:val=""/>
+      <w:lvlJc w:val="left"/>
+      <w:pPr>
+        <w:ind w:left="0" w:hanging="0"/>
+      </w:pPr>
+    </w:lvl>
+    <w:lvl w:ilvl="4">
+      <w:start w:val="1"/>
+      <w:numFmt w:val="none"/>
+      <w:suff w:val="nothing"/>
+      <w:lvlText w:val=""/>
+      <w:lvlJc w:val="left"/>
+      <w:pPr>
+        <w:ind w:left="0" w:hanging="0"/>
+      </w:pPr>
+    </w:lvl>
+    <w:lvl w:ilvl="5">
+      <w:start w:val="1"/>
+      <w:numFmt w:val="none"/>
+      <w:suff w:val="nothing"/>
+      <w:lvlText w:val=""/>
+      <w:lvlJc w:val="left"/>
+      <w:pPr>
+        <w:ind w:left="0" w:hanging="0"/>
+      </w:pPr>
+    </w:lvl>
+    <w:lvl w:ilvl="6">
+      <w:start w:val="1"/>
+      <w:numFmt w:val="none"/>
+      <w:suff w:val="nothing"/>
+      <w:lvlText w:val=""/>
+      <w:lvlJc w:val="left"/>
+      <w:pPr>
+        <w:ind w:left="0" w:hanging="0"/>
+      </w:pPr>
+    </w:lvl>
+    <w:lvl w:ilvl="7">
+      <w:start w:val="1"/>
+      <w:numFmt w:val="none"/>
+      <w:suff w:val="nothing"/>
+      <w:lvlText w:val=""/>
+      <w:lvlJc w:val="left"/>
+      <w:pPr>
+        <w:ind w:left="0" w:hanging="0"/>
+      </w:pPr>
+    </w:lvl>
+    <w:lvl w:ilvl="8">
+      <w:start w:val="1"/>
+      <w:numFmt w:val="none"/>
+      <w:suff w:val="nothing"/>
+      <w:lvlText w:val=""/>
+      <w:lvlJc w:val="left"/>
+      <w:pPr>
+        <w:ind w:left="0" w:hanging="0"/>
       </w:pPr>
     </w:lvl>
   </w:abstractNum>
   <w:num w:numId="1">
+    <w:abstractNumId w:val="1"/>
+  </w:num>
+  <w:num w:numId="2">
+    <w:abstractNumId w:val="2"/>
+  </w:num>
+  <w:num w:numId="3">
     <w:abstractNumId w:val="3"/>
   </w:num>
-  <w:num w:numId="2">
-    <w:abstractNumId w:val="1"/>
+  <w:num w:numId="4">
+    <w:abstractNumId w:val="4"/>
   </w:num>
-  <w:num w:numId="3">
-    <w:abstractNumId w:val="0"/>
-  </w:num>
-  <w:num w:numId="4">
-    <w:abstractNumId w:val="2"/>
+  <w:num w:numId="5">
+    <w:abstractNumId w:val="5"/>
   </w:num>
 </w:numbering>
 </file>
 
 <file path=word/styles.xml><?xml version="1.0" encoding="utf-8"?>
-<w:styles xmlns:mc="http://schemas.openxmlformats.org/markup-compatibility/2006" xmlns:r="http://schemas.openxmlformats.org/officeDocument/2006/relationships" xmlns:w="http://schemas.openxmlformats.org/wordprocessingml/2006/main" xmlns:w14="http://schemas.microsoft.com/office/word/2010/wordml" xmlns:w15="http://schemas.microsoft.com/office/word/2012/wordml" xmlns:w16cid="http://schemas.microsoft.com/office/word/2016/wordml/cid" xmlns:w16se="http://schemas.microsoft.com/office/word/2015/wordml/symex" mc:Ignorable="w14 w15 w16se w16cid">
+<w:styles xmlns:w="http://schemas.openxmlformats.org/wordprocessingml/2006/main" xmlns:w14="http://schemas.microsoft.com/office/word/2010/wordml" xmlns:mc="http://schemas.openxmlformats.org/markup-compatibility/2006" mc:Ignorable="w14">
   <w:docDefaults>
     <w:rPrDefault>
       <w:rPr>
-        <w:rFonts w:asciiTheme="minorHAnsi" w:eastAsiaTheme="minorHAnsi" w:hAnsiTheme="minorHAnsi" w:cstheme="minorBidi"/>
+        <w:rFonts w:ascii="Calibri" w:hAnsi="Calibri" w:eastAsia="Calibri" w:cs="" w:asciiTheme="minorHAnsi" w:cstheme="minorBidi" w:eastAsiaTheme="minorHAnsi" w:hAnsiTheme="minorHAnsi"/>
         <w:sz w:val="22"/>
         <w:szCs w:val="22"/>
         <w:lang w:val="en-US" w:eastAsia="en-US" w:bidi="ar-SA"/>
       </w:rPr>
     </w:rPrDefault>
     <w:pPrDefault>
-      <w:pPr>
-        <w:spacing w:after="200" w:line="276" w:lineRule="auto"/>
-      </w:pPr>
+      <w:pPr/>
     </w:pPrDefault>
   </w:docDefaults>
   <w:latentStyles w:defLockedState="0" w:defUIPriority="99" w:defSemiHidden="0" w:defUnhideWhenUsed="0" w:defQFormat="0" w:count="375">
     <w:lsdException w:name="Normal" w:uiPriority="0" w:qFormat="1"/>
     <w:lsdException w:name="heading 1" w:uiPriority="9" w:qFormat="1"/>
-    <w:lsdException w:name="heading 2" w:semiHidden="1" w:uiPriority="9" w:unhideWhenUsed="1" w:qFormat="1"/>
-    <w:lsdException w:name="heading 3" w:semiHidden="1" w:uiPriority="9" w:unhideWhenUsed="1" w:qFormat="1"/>
-    <w:lsdException w:name="heading 4" w:semiHidden="1" w:uiPriority="9" w:unhideWhenUsed="1" w:qFormat="1"/>
-    <w:lsdException w:name="heading 5" w:semiHidden="1" w:uiPriority="9" w:unhideWhenUsed="1" w:qFormat="1"/>
-    <w:lsdException w:name="heading 6" w:semiHidden="1" w:uiPriority="9" w:unhideWhenUsed="1" w:qFormat="1"/>
-    <w:lsdException w:name="heading 7" w:semiHidden="1" w:uiPriority="9" w:unhideWhenUsed="1" w:qFormat="1"/>
-    <w:lsdException w:name="heading 8" w:semiHidden="1" w:uiPriority="9" w:unhideWhenUsed="1" w:qFormat="1"/>
-    <w:lsdException w:name="heading 9" w:semiHidden="1" w:uiPriority="9" w:unhideWhenUsed="1" w:qFormat="1"/>
+    <w:lsdException w:name="heading 2" w:uiPriority="9" w:semiHidden="1" w:unhideWhenUsed="1" w:qFormat="1"/>
+    <w:lsdException w:name="heading 3" w:uiPriority="9" w:semiHidden="1" w:unhideWhenUsed="1" w:qFormat="1"/>
+    <w:lsdException w:name="heading 4" w:uiPriority="9" w:semiHidden="1" w:unhideWhenUsed="1" w:qFormat="1"/>
+    <w:lsdException w:name="heading 5" w:uiPriority="9" w:semiHidden="1" w:unhideWhenUsed="1" w:qFormat="1"/>
+    <w:lsdException w:name="heading 6" w:uiPriority="9" w:semiHidden="1" w:unhideWhenUsed="1" w:qFormat="1"/>
+    <w:lsdException w:name="heading 7" w:uiPriority="9" w:semiHidden="1" w:unhideWhenUsed="1" w:qFormat="1"/>
+    <w:lsdException w:name="heading 8" w:uiPriority="9" w:semiHidden="1" w:unhideWhenUsed="1" w:qFormat="1"/>
+    <w:lsdException w:name="heading 9" w:uiPriority="9" w:semiHidden="1" w:unhideWhenUsed="1" w:qFormat="1"/>
     <w:lsdException w:name="index 1" w:semiHidden="1" w:unhideWhenUsed="1"/>
     <w:lsdException w:name="index 2" w:semiHidden="1" w:unhideWhenUsed="1"/>
     <w:lsdException w:name="index 3" w:semiHidden="1" w:unhideWhenUsed="1"/>
@@ -1147,22 +1052,22 @@
     <w:lsdException w:name="index 7" w:semiHidden="1" w:unhideWhenUsed="1"/>
     <w:lsdException w:name="index 8" w:semiHidden="1" w:unhideWhenUsed="1"/>
     <w:lsdException w:name="index 9" w:semiHidden="1" w:unhideWhenUsed="1"/>
-    <w:lsdException w:name="toc 1" w:semiHidden="1" w:uiPriority="39" w:unhideWhenUsed="1"/>
-    <w:lsdException w:name="toc 2" w:semiHidden="1" w:uiPriority="39" w:unhideWhenUsed="1"/>
-    <w:lsdException w:name="toc 3" w:semiHidden="1" w:uiPriority="39" w:unhideWhenUsed="1"/>
-    <w:lsdException w:name="toc 4" w:semiHidden="1" w:uiPriority="39" w:unhideWhenUsed="1"/>
-    <w:lsdException w:name="toc 5" w:semiHidden="1" w:uiPriority="39" w:unhideWhenUsed="1"/>
-    <w:lsdException w:name="toc 6" w:semiHidden="1" w:uiPriority="39" w:unhideWhenUsed="1"/>
-    <w:lsdException w:name="toc 7" w:semiHidden="1" w:uiPriority="39" w:unhideWhenUsed="1"/>
-    <w:lsdException w:name="toc 8" w:semiHidden="1" w:uiPriority="39" w:unhideWhenUsed="1"/>
-    <w:lsdException w:name="toc 9" w:semiHidden="1" w:uiPriority="39" w:unhideWhenUsed="1"/>
+    <w:lsdException w:name="toc 1" w:uiPriority="39" w:semiHidden="1" w:unhideWhenUsed="1"/>
+    <w:lsdException w:name="toc 2" w:uiPriority="39" w:semiHidden="1" w:unhideWhenUsed="1"/>
+    <w:lsdException w:name="toc 3" w:uiPriority="39" w:semiHidden="1" w:unhideWhenUsed="1"/>
+    <w:lsdException w:name="toc 4" w:uiPriority="39" w:semiHidden="1" w:unhideWhenUsed="1"/>
+    <w:lsdException w:name="toc 5" w:uiPriority="39" w:semiHidden="1" w:unhideWhenUsed="1"/>
+    <w:lsdException w:name="toc 6" w:uiPriority="39" w:semiHidden="1" w:unhideWhenUsed="1"/>
+    <w:lsdException w:name="toc 7" w:uiPriority="39" w:semiHidden="1" w:unhideWhenUsed="1"/>
+    <w:lsdException w:name="toc 8" w:uiPriority="39" w:semiHidden="1" w:unhideWhenUsed="1"/>
+    <w:lsdException w:name="toc 9" w:uiPriority="39" w:semiHidden="1" w:unhideWhenUsed="1"/>
     <w:lsdException w:name="Normal Indent" w:semiHidden="1" w:unhideWhenUsed="1"/>
     <w:lsdException w:name="footnote text" w:semiHidden="1" w:unhideWhenUsed="1"/>
     <w:lsdException w:name="annotation text" w:semiHidden="1" w:unhideWhenUsed="1"/>
     <w:lsdException w:name="header" w:semiHidden="1" w:unhideWhenUsed="1"/>
     <w:lsdException w:name="footer" w:semiHidden="1" w:unhideWhenUsed="1"/>
     <w:lsdException w:name="index heading" w:semiHidden="1" w:unhideWhenUsed="1"/>
-    <w:lsdException w:name="caption" w:semiHidden="1" w:uiPriority="35" w:unhideWhenUsed="1" w:qFormat="1"/>
+    <w:lsdException w:name="caption" w:uiPriority="35" w:semiHidden="1" w:unhideWhenUsed="1" w:qFormat="1"/>
     <w:lsdException w:name="table of figures" w:semiHidden="1" w:unhideWhenUsed="1"/>
     <w:lsdException w:name="envelope address" w:semiHidden="1" w:unhideWhenUsed="1"/>
     <w:lsdException w:name="envelope return" w:semiHidden="1" w:unhideWhenUsed="1"/>
@@ -1193,7 +1098,7 @@
     <w:lsdException w:name="Title" w:uiPriority="10" w:qFormat="1"/>
     <w:lsdException w:name="Closing" w:semiHidden="1" w:unhideWhenUsed="1"/>
     <w:lsdException w:name="Signature" w:semiHidden="1" w:unhideWhenUsed="1"/>
-    <w:lsdException w:name="Default Paragraph Font" w:semiHidden="1" w:uiPriority="1" w:unhideWhenUsed="1"/>
+    <w:lsdException w:name="Default Paragraph Font" w:uiPriority="1" w:semiHidden="1" w:unhideWhenUsed="1"/>
     <w:lsdException w:name="Body Text" w:semiHidden="1" w:unhideWhenUsed="1"/>
     <w:lsdException w:name="Body Text Indent" w:semiHidden="1" w:unhideWhenUsed="1"/>
     <w:lsdException w:name="List Continue" w:semiHidden="1" w:unhideWhenUsed="1"/>
@@ -1393,8 +1298,8 @@
     <w:lsdException w:name="Subtle Reference" w:uiPriority="31" w:qFormat="1"/>
     <w:lsdException w:name="Intense Reference" w:uiPriority="32" w:qFormat="1"/>
     <w:lsdException w:name="Book Title" w:uiPriority="33" w:qFormat="1"/>
-    <w:lsdException w:name="Bibliography" w:semiHidden="1" w:uiPriority="37" w:unhideWhenUsed="1"/>
-    <w:lsdException w:name="TOC Heading" w:semiHidden="1" w:uiPriority="39" w:unhideWhenUsed="1" w:qFormat="1"/>
+    <w:lsdException w:name="Bibliography" w:uiPriority="37" w:semiHidden="1" w:unhideWhenUsed="1"/>
+    <w:lsdException w:name="TOC Heading" w:uiPriority="39" w:semiHidden="1" w:unhideWhenUsed="1" w:qFormat="1"/>
     <w:lsdException w:name="Plain Table 1" w:uiPriority="41"/>
     <w:lsdException w:name="Plain Table 2" w:uiPriority="42"/>
     <w:lsdException w:name="Plain Table 3" w:uiPriority="43"/>
@@ -1504,15 +1409,109 @@
     <w:lsdException w:name="Hashtag" w:semiHidden="1" w:unhideWhenUsed="1"/>
     <w:lsdException w:name="Unresolved Mention" w:semiHidden="1" w:unhideWhenUsed="1"/>
   </w:latentStyles>
-  <w:style w:type="paragraph" w:default="1" w:styleId="Normal">
+  <w:style w:type="paragraph" w:styleId="Normal" w:default="1">
     <w:name w:val="Normal"/>
     <w:qFormat/>
+    <w:pPr>
+      <w:widowControl/>
+      <w:bidi w:val="0"/>
+      <w:spacing w:lineRule="auto" w:line="276" w:before="0" w:after="200"/>
+      <w:jc w:val="left"/>
+    </w:pPr>
+    <w:rPr>
+      <w:rFonts w:ascii="Calibri" w:hAnsi="Calibri" w:eastAsia="Calibri" w:cs="" w:asciiTheme="minorHAnsi" w:cstheme="minorBidi" w:eastAsiaTheme="minorHAnsi" w:hAnsiTheme="minorHAnsi"/>
+      <w:color w:val="auto"/>
+      <w:kern w:val="0"/>
+      <w:sz w:val="22"/>
+      <w:szCs w:val="22"/>
+      <w:lang w:val="en-US" w:eastAsia="en-US" w:bidi="ar-SA"/>
+    </w:rPr>
   </w:style>
-  <w:style w:type="character" w:default="1" w:styleId="DefaultParagraphFont">
+  <w:style w:type="character" w:styleId="DefaultParagraphFont" w:default="1">
     <w:name w:val="Default Paragraph Font"/>
     <w:uiPriority w:val="1"/>
     <w:semiHidden/>
     <w:unhideWhenUsed/>
+    <w:qFormat/>
+    <w:rPr/>
+  </w:style>
+  <w:style w:type="paragraph" w:styleId="Heading">
+    <w:name w:val="Heading"/>
+    <w:basedOn w:val="Normal"/>
+    <w:next w:val="TextBody"/>
+    <w:qFormat/>
+    <w:pPr>
+      <w:keepNext w:val="true"/>
+      <w:spacing w:before="240" w:after="120"/>
+    </w:pPr>
+    <w:rPr>
+      <w:rFonts w:ascii="Liberation Sans" w:hAnsi="Liberation Sans" w:eastAsia="Noto Sans CJK SC Regular" w:cs="Lohit Devanagari"/>
+      <w:sz w:val="28"/>
+      <w:szCs w:val="28"/>
+    </w:rPr>
+  </w:style>
+  <w:style w:type="paragraph" w:styleId="TextBody">
+    <w:name w:val="Body Text"/>
+    <w:basedOn w:val="Normal"/>
+    <w:pPr>
+      <w:spacing w:lineRule="auto" w:line="276" w:before="0" w:after="140"/>
+    </w:pPr>
+    <w:rPr/>
+  </w:style>
+  <w:style w:type="paragraph" w:styleId="List">
+    <w:name w:val="List"/>
+    <w:basedOn w:val="TextBody"/>
+    <w:pPr/>
+    <w:rPr>
+      <w:rFonts w:cs="Lohit Devanagari"/>
+    </w:rPr>
+  </w:style>
+  <w:style w:type="paragraph" w:styleId="Caption">
+    <w:name w:val="Caption"/>
+    <w:basedOn w:val="Normal"/>
+    <w:qFormat/>
+    <w:pPr>
+      <w:suppressLineNumbers/>
+      <w:spacing w:before="120" w:after="120"/>
+    </w:pPr>
+    <w:rPr>
+      <w:rFonts w:cs="Lohit Devanagari"/>
+      <w:i/>
+      <w:iCs/>
+      <w:sz w:val="24"/>
+      <w:szCs w:val="24"/>
+    </w:rPr>
+  </w:style>
+  <w:style w:type="paragraph" w:styleId="Index">
+    <w:name w:val="Index"/>
+    <w:basedOn w:val="Normal"/>
+    <w:qFormat/>
+    <w:pPr>
+      <w:suppressLineNumbers/>
+    </w:pPr>
+    <w:rPr>
+      <w:rFonts w:cs="Lohit Devanagari"/>
+    </w:rPr>
+  </w:style>
+  <w:style w:type="paragraph" w:styleId="ListParagraph">
+    <w:name w:val="List Paragraph"/>
+    <w:basedOn w:val="Normal"/>
+    <w:uiPriority w:val="34"/>
+    <w:qFormat/>
+    <w:rsid w:val="00506891"/>
+    <w:pPr>
+      <w:spacing w:before="0" w:after="200"/>
+      <w:ind w:left="720" w:hanging="0"/>
+      <w:contextualSpacing/>
+    </w:pPr>
+    <w:rPr/>
+  </w:style>
+  <w:style w:type="numbering" w:styleId="NoList" w:default="1">
+    <w:name w:val="No List"/>
+    <w:uiPriority w:val="99"/>
+    <w:semiHidden/>
+    <w:unhideWhenUsed/>
+    <w:qFormat/>
   </w:style>
   <w:style w:type="table" w:default="1" w:styleId="TableNormal">
     <w:name w:val="Normal Table"/>
@@ -1528,23 +1527,6 @@
         <w:right w:w="108" w:type="dxa"/>
       </w:tblCellMar>
     </w:tblPr>
-  </w:style>
-  <w:style w:type="numbering" w:default="1" w:styleId="NoList">
-    <w:name w:val="No List"/>
-    <w:uiPriority w:val="99"/>
-    <w:semiHidden/>
-    <w:unhideWhenUsed/>
-  </w:style>
-  <w:style w:type="paragraph" w:styleId="ListParagraph">
-    <w:name w:val="List Paragraph"/>
-    <w:basedOn w:val="Normal"/>
-    <w:uiPriority w:val="34"/>
-    <w:qFormat/>
-    <w:rsid w:val="00506891"/>
-    <w:pPr>
-      <w:ind w:left="720"/>
-      <w:contextualSpacing/>
-    </w:pPr>
   </w:style>
 </w:styles>
 </file>

</xml_diff>